<commit_message>
Uzupelnienie opisu i spis
</commit_message>
<xml_diff>
--- a/Ocena architektury.docx
+++ b/Ocena architektury.docx
@@ -43,8 +43,16 @@
         <w:rPr>
           <w:color w:val="auto"/>
         </w:rPr>
-        <w:t>, Tomasz Synak</w:t>
-      </w:r>
+        <w:t xml:space="preserve">, Tomasz </w:t>
+      </w:r>
+      <w:proofErr w:type="spellStart"/>
+      <w:r>
+        <w:rPr>
+          <w:color w:val="auto"/>
+        </w:rPr>
+        <w:t>Synak</w:t>
+      </w:r>
+      <w:proofErr w:type="spellEnd"/>
       <w:r>
         <w:rPr>
           <w:color w:val="auto"/>
@@ -103,6 +111,7 @@
                 <w:lang w:val="pl-PL"/>
               </w:rPr>
             </w:pPr>
+            <w:proofErr w:type="spellStart"/>
             <w:r>
               <w:rPr>
                 <w:b/>
@@ -110,6 +119,7 @@
               </w:rPr>
               <w:t>Goal</w:t>
             </w:r>
+            <w:proofErr w:type="spellEnd"/>
           </w:p>
         </w:tc>
         <w:tc>
@@ -130,7 +140,39 @@
                 <w:b/>
                 <w:lang w:val="pl-PL"/>
               </w:rPr>
-              <w:t>How achieved (Tactics)</w:t>
+              <w:t xml:space="preserve">How </w:t>
+            </w:r>
+            <w:proofErr w:type="spellStart"/>
+            <w:r>
+              <w:rPr>
+                <w:b/>
+                <w:lang w:val="pl-PL"/>
+              </w:rPr>
+              <w:t>achieved</w:t>
+            </w:r>
+            <w:proofErr w:type="spellEnd"/>
+            <w:r>
+              <w:rPr>
+                <w:b/>
+                <w:lang w:val="pl-PL"/>
+              </w:rPr>
+              <w:t xml:space="preserve"> (</w:t>
+            </w:r>
+            <w:proofErr w:type="spellStart"/>
+            <w:r>
+              <w:rPr>
+                <w:b/>
+                <w:lang w:val="pl-PL"/>
+              </w:rPr>
+              <w:t>Tactics</w:t>
+            </w:r>
+            <w:proofErr w:type="spellEnd"/>
+            <w:r>
+              <w:rPr>
+                <w:b/>
+                <w:lang w:val="pl-PL"/>
+              </w:rPr>
+              <w:t>)</w:t>
             </w:r>
           </w:p>
         </w:tc>
@@ -276,11 +318,19 @@
                 <w:lang w:val="pl-PL"/>
               </w:rPr>
             </w:pPr>
-            <w:r>
-              <w:rPr>
-                <w:lang w:val="pl-PL"/>
-              </w:rPr>
-              <w:t xml:space="preserve">Cache’owanie </w:t>
+            <w:proofErr w:type="spellStart"/>
+            <w:r>
+              <w:rPr>
+                <w:lang w:val="pl-PL"/>
+              </w:rPr>
+              <w:t>Cache’owanie</w:t>
+            </w:r>
+            <w:proofErr w:type="spellEnd"/>
+            <w:r>
+              <w:rPr>
+                <w:lang w:val="pl-PL"/>
+              </w:rPr>
+              <w:t xml:space="preserve"> </w:t>
             </w:r>
             <w:r>
               <w:rPr>
@@ -588,7 +638,15 @@
         </w:numPr>
       </w:pPr>
       <w:r>
-        <w:t>Dodanie warstwy z WCF’em w mniej niż 2 osoby w tydzień(M,H)</w:t>
+        <w:t xml:space="preserve">Dodanie warstwy z </w:t>
+      </w:r>
+      <w:proofErr w:type="spellStart"/>
+      <w:r>
+        <w:t>WCF’em</w:t>
+      </w:r>
+      <w:proofErr w:type="spellEnd"/>
+      <w:r>
+        <w:t xml:space="preserve"> w mniej niż 2 osoby w tydzień(M,H)</w:t>
       </w:r>
     </w:p>
     <w:p>
@@ -1135,9 +1193,27 @@
             <w:tcW w:w="1526" w:type="dxa"/>
           </w:tcPr>
           <w:p>
-            <w:r>
-              <w:t>Mechnizmy async/await</w:t>
-            </w:r>
+            <w:proofErr w:type="spellStart"/>
+            <w:r>
+              <w:t>Mechnizmy</w:t>
+            </w:r>
+            <w:proofErr w:type="spellEnd"/>
+            <w:r>
+              <w:t xml:space="preserve"> </w:t>
+            </w:r>
+            <w:proofErr w:type="spellStart"/>
+            <w:r>
+              <w:t>async</w:t>
+            </w:r>
+            <w:proofErr w:type="spellEnd"/>
+            <w:r>
+              <w:t>/</w:t>
+            </w:r>
+            <w:proofErr w:type="spellStart"/>
+            <w:r>
+              <w:t>await</w:t>
+            </w:r>
+            <w:proofErr w:type="spellEnd"/>
           </w:p>
           <w:p/>
         </w:tc>
@@ -1177,8 +1253,13 @@
           </w:tcPr>
           <w:p>
             <w:r>
-              <w:t>ASP.NET Caching</w:t>
-            </w:r>
+              <w:t xml:space="preserve">ASP.NET </w:t>
+            </w:r>
+            <w:proofErr w:type="spellStart"/>
+            <w:r>
+              <w:t>Caching</w:t>
+            </w:r>
+            <w:proofErr w:type="spellEnd"/>
           </w:p>
         </w:tc>
         <w:tc>
@@ -1431,8 +1512,13 @@
           <w:p>
             <w:r>
               <w:lastRenderedPageBreak/>
-              <w:t>Autoryzacja i uwierzytelnianie realizowane przez mechanizmy MS SQL i .NET URLAuthorization</w:t>
-            </w:r>
+              <w:t xml:space="preserve">Autoryzacja i uwierzytelnianie realizowane przez mechanizmy MS SQL i .NET </w:t>
+            </w:r>
+            <w:proofErr w:type="spellStart"/>
+            <w:r>
+              <w:t>URLAuthorization</w:t>
+            </w:r>
+            <w:proofErr w:type="spellEnd"/>
           </w:p>
         </w:tc>
         <w:tc>
@@ -1510,7 +1596,10 @@
         <w:t>NR2</w:t>
       </w:r>
       <w:r>
-        <w:t xml:space="preserve">- </w:t>
+        <w:t>:</w:t>
+      </w:r>
+      <w:r>
+        <w:t xml:space="preserve"> </w:t>
       </w:r>
       <w:r>
         <w:t>Korzystanie z istniejących i sprawdzonych rozwiązań w zakresie bezpieczeństwa jest rekomendowane</w:t>
@@ -1533,7 +1622,10 @@
     </w:p>
     <w:p>
       <w:r>
-        <w:t>T1-</w:t>
+        <w:t>T1</w:t>
+      </w:r>
+      <w:r>
+        <w:t>:</w:t>
       </w:r>
       <w:r>
         <w:t xml:space="preserve"> </w:t>
@@ -1815,7 +1907,7 @@
         <w:t>NR3</w:t>
       </w:r>
       <w:r>
-        <w:t>-</w:t>
+        <w:t>:</w:t>
       </w:r>
       <w:r>
         <w:t xml:space="preserve"> Przekazanie odpowiedzialności za kluczowe dane(numery i hasła do kont bankowych) </w:t>
@@ -1838,7 +1930,13 @@
         <w:t>NR4</w:t>
       </w:r>
       <w:r>
-        <w:t>- Uniemożliwienie podsłuchiwania w sieciach lokalnych, dzięki HTTPS</w:t>
+        <w:t>:</w:t>
+      </w:r>
+      <w:r>
+        <w:t xml:space="preserve"> Uniemożliwienie podsłuchiwania w sieciach lokalnych, dzięki HTTPS</w:t>
+      </w:r>
+      <w:r>
+        <w:t>.</w:t>
       </w:r>
     </w:p>
     <w:tbl>
@@ -2029,8 +2127,13 @@
           </w:tcPr>
           <w:p>
             <w:r>
-              <w:t>Autoryzacja i uwierzytelnianie realizowane przez mechanizmy MS SQL i .NET URLAuthorization</w:t>
-            </w:r>
+              <w:t xml:space="preserve">Autoryzacja i uwierzytelnianie realizowane przez mechanizmy MS SQL i .NET </w:t>
+            </w:r>
+            <w:proofErr w:type="spellStart"/>
+            <w:r>
+              <w:t>URLAuthorization</w:t>
+            </w:r>
+            <w:proofErr w:type="spellEnd"/>
           </w:p>
         </w:tc>
         <w:tc>
@@ -2103,7 +2206,31 @@
         </w:tc>
       </w:tr>
     </w:tbl>
-    <w:p/>
+    <w:p>
+      <w:r>
+        <w:t>NR5</w:t>
+      </w:r>
+      <w:r>
+        <w:t>:</w:t>
+      </w:r>
+      <w:r>
+        <w:t xml:space="preserve"> Wykorzystanie sprawdzonych zewnętrznych mechanizmów uwierzytelniania i autoryzacji</w:t>
+      </w:r>
+      <w:r>
+        <w:t>.</w:t>
+      </w:r>
+    </w:p>
+    <w:p>
+      <w:r>
+        <w:t>R2</w:t>
+      </w:r>
+      <w:r>
+        <w:t xml:space="preserve">: </w:t>
+      </w:r>
+      <w:r>
+        <w:t>Konieczność definiowania osobnych uprawnień dla każdego konta.</w:t>
+      </w:r>
+    </w:p>
     <w:p/>
     <w:tbl>
       <w:tblPr>
@@ -2125,7 +2252,6 @@
           </w:tcPr>
           <w:p>
             <w:r>
-              <w:lastRenderedPageBreak/>
               <w:t>Scenariusz</w:t>
             </w:r>
           </w:p>
@@ -2340,10 +2466,11 @@
       <w:r>
         <w:t>T2</w:t>
       </w:r>
-      <w:bookmarkStart w:id="0" w:name="_GoBack"/>
-      <w:bookmarkEnd w:id="0"/>
-      <w:r>
-        <w:t>- Dzięki jednej bazie danych, łatwiej jest utrzymać spójność danych, dzieję się to jednak kosztem wydajności i skalowalności.</w:t>
+      <w:r>
+        <w:t>:</w:t>
+      </w:r>
+      <w:r>
+        <w:t xml:space="preserve"> Dzięki jednej bazie danych, łatwiej jest utrzymać spójność danych, dzieję się to jednak kosztem wydajności i skalowalności.</w:t>
       </w:r>
     </w:p>
     <w:tbl>
@@ -2581,8 +2708,13 @@
             </w:r>
           </w:p>
           <w:p>
-            <w:r>
-              <w:t>Entity Framework</w:t>
+            <w:proofErr w:type="spellStart"/>
+            <w:r>
+              <w:t>Entity</w:t>
+            </w:r>
+            <w:proofErr w:type="spellEnd"/>
+            <w:r>
+              <w:t xml:space="preserve"> Framework</w:t>
             </w:r>
           </w:p>
         </w:tc>
@@ -2916,7 +3048,131 @@
         <w:t>).</w:t>
       </w:r>
     </w:p>
+    <w:p>
+      <w:pPr>
+        <w:rPr>
+          <w:rFonts w:asciiTheme="majorHAnsi" w:eastAsiaTheme="majorEastAsia" w:hAnsiTheme="majorHAnsi" w:cstheme="majorBidi"/>
+          <w:b/>
+          <w:bCs/>
+          <w:sz w:val="28"/>
+          <w:szCs w:val="28"/>
+        </w:rPr>
+      </w:pPr>
+      <w:r>
+        <w:rPr>
+          <w:rFonts w:asciiTheme="majorHAnsi" w:eastAsiaTheme="majorEastAsia" w:hAnsiTheme="majorHAnsi" w:cstheme="majorBidi"/>
+          <w:b/>
+          <w:bCs/>
+          <w:sz w:val="28"/>
+          <w:szCs w:val="28"/>
+        </w:rPr>
+        <w:t>Spis</w:t>
+      </w:r>
+    </w:p>
+    <w:p>
+      <w:r>
+        <w:t>NR1: Zostawienie konieczności dbania o infrastrukturę specjalistom.</w:t>
+      </w:r>
+    </w:p>
+    <w:p>
+      <w:r>
+        <w:t>NR2</w:t>
+      </w:r>
+      <w:r>
+        <w:t>:</w:t>
+      </w:r>
+      <w:r>
+        <w:t xml:space="preserve"> Korzystanie z istniejących i sprawdzonych rozwiązań w zakresie bezpieczeństwa jest rekomendowane przez OWASP(</w:t>
+      </w:r>
+      <w:r>
+        <w:t>Open Web Application Security Project</w:t>
+      </w:r>
+      <w:r>
+        <w:t>).</w:t>
+      </w:r>
+    </w:p>
+    <w:p>
+      <w:r>
+        <w:lastRenderedPageBreak/>
+        <w:t>NR3: Przekazanie odpowiedzialności za kluczowe dane(numery i hasła do kont bankowych) ludziom, którzy mają w tym temacie dużo większe doświadczenie.</w:t>
+      </w:r>
+    </w:p>
+    <w:p>
+      <w:r>
+        <w:t>NR4: Uniemożliwienie podsłuchiwania w sieciach lokalnych, dzięki HTTPS.</w:t>
+      </w:r>
+    </w:p>
+    <w:p>
+      <w:r>
+        <w:t>NR5: Wykorzystanie sprawdzonych zewnętrznych mechanizmów uwierzytelniania i autoryzacji.</w:t>
+      </w:r>
+    </w:p>
+    <w:p>
+      <w:r>
+        <w:t>NR6: Zastosowanie wzorca rozdziela aplikację co ułatwia wprowadzanie zmian.</w:t>
+      </w:r>
+    </w:p>
+    <w:p>
+      <w:r>
+        <w:t>NR7: Zastosowanie gotowych rozwiązań i generatorów przyśpiesza wprowadzanie zmian.</w:t>
+      </w:r>
+    </w:p>
+    <w:p>
+      <w:r>
+        <w:t>NR8: Deklarowana wysoka dostępność rozwiązań zlokalizowanych w chmurze.</w:t>
+      </w:r>
+    </w:p>
     <w:p/>
+    <w:p>
+      <w:r>
+        <w:t>R1: Mechanizmy wielowątkowe, szczególnie w aplikacjach webowych są trudne w utrzymaniu.</w:t>
+      </w:r>
+    </w:p>
+    <w:p>
+      <w:r>
+        <w:t>R2: Konieczność definiowania osobnych uprawnień dla każdego konta.</w:t>
+      </w:r>
+    </w:p>
+    <w:p/>
+    <w:p/>
+    <w:p>
+      <w:r>
+        <w:t>S1: Możliwość uzależnienia się od rozwiązań jednego dostawcy(utrudnione przeniesienie aplikacji).</w:t>
+      </w:r>
+    </w:p>
+    <w:p>
+      <w:r>
+        <w:t>S2: Użycie niewłaściwego poziomu  izolacji w aplikacji wielowątkowej może wpłynąć na spójność danych.</w:t>
+      </w:r>
+    </w:p>
+    <w:p>
+      <w:r>
+        <w:t>S3: Możliwość uzależnienia się od rozwiązań jednego dostawcy (brak alternatywy w razie awarii).</w:t>
+      </w:r>
+    </w:p>
+    <w:p>
+      <w:bookmarkStart w:id="0" w:name="_GoBack"/>
+      <w:bookmarkEnd w:id="0"/>
+    </w:p>
+    <w:p>
+      <w:r>
+        <w:t>T1:</w:t>
+      </w:r>
+      <w:r>
+        <w:t xml:space="preserve"> Algorytm zmniejsza szanse nieautoryzowanego odczytu haseł kosztem wydajności systemu.</w:t>
+      </w:r>
+    </w:p>
+    <w:p>
+      <w:pPr>
+        <w:rPr>
+          <w:rFonts w:asciiTheme="majorHAnsi" w:eastAsiaTheme="majorEastAsia" w:hAnsiTheme="majorHAnsi" w:cstheme="majorBidi"/>
+          <w:b/>
+          <w:bCs/>
+          <w:sz w:val="28"/>
+          <w:szCs w:val="28"/>
+        </w:rPr>
+      </w:pPr>
+    </w:p>
     <w:sectPr>
       <w:pgSz w:w="11906" w:h="16838"/>
       <w:pgMar w:top="1417" w:right="1417" w:bottom="1417" w:left="1417" w:header="708" w:footer="708" w:gutter="0"/>

</xml_diff>

<commit_message>
Zmniejszenie nie opisanych scenariuszy do M,M
</commit_message>
<xml_diff>
--- a/Ocena architektury.docx
+++ b/Ocena architektury.docx
@@ -43,16 +43,8 @@
         <w:rPr>
           <w:color w:val="auto"/>
         </w:rPr>
-        <w:t xml:space="preserve">, Tomasz </w:t>
-      </w:r>
-      <w:proofErr w:type="spellStart"/>
-      <w:r>
-        <w:rPr>
-          <w:color w:val="auto"/>
-        </w:rPr>
-        <w:t>Synak</w:t>
-      </w:r>
-      <w:proofErr w:type="spellEnd"/>
+        <w:t>, Tomasz Synak</w:t>
+      </w:r>
       <w:r>
         <w:rPr>
           <w:color w:val="auto"/>
@@ -111,7 +103,6 @@
                 <w:lang w:val="pl-PL"/>
               </w:rPr>
             </w:pPr>
-            <w:proofErr w:type="spellStart"/>
             <w:r>
               <w:rPr>
                 <w:b/>
@@ -119,7 +110,6 @@
               </w:rPr>
               <w:t>Goal</w:t>
             </w:r>
-            <w:proofErr w:type="spellEnd"/>
           </w:p>
         </w:tc>
         <w:tc>
@@ -140,39 +130,7 @@
                 <w:b/>
                 <w:lang w:val="pl-PL"/>
               </w:rPr>
-              <w:t xml:space="preserve">How </w:t>
-            </w:r>
-            <w:proofErr w:type="spellStart"/>
-            <w:r>
-              <w:rPr>
-                <w:b/>
-                <w:lang w:val="pl-PL"/>
-              </w:rPr>
-              <w:t>achieved</w:t>
-            </w:r>
-            <w:proofErr w:type="spellEnd"/>
-            <w:r>
-              <w:rPr>
-                <w:b/>
-                <w:lang w:val="pl-PL"/>
-              </w:rPr>
-              <w:t xml:space="preserve"> (</w:t>
-            </w:r>
-            <w:proofErr w:type="spellStart"/>
-            <w:r>
-              <w:rPr>
-                <w:b/>
-                <w:lang w:val="pl-PL"/>
-              </w:rPr>
-              <w:t>Tactics</w:t>
-            </w:r>
-            <w:proofErr w:type="spellEnd"/>
-            <w:r>
-              <w:rPr>
-                <w:b/>
-                <w:lang w:val="pl-PL"/>
-              </w:rPr>
-              <w:t>)</w:t>
+              <w:t>How achieved (Tactics)</w:t>
             </w:r>
           </w:p>
         </w:tc>
@@ -318,19 +276,11 @@
                 <w:lang w:val="pl-PL"/>
               </w:rPr>
             </w:pPr>
-            <w:proofErr w:type="spellStart"/>
-            <w:r>
-              <w:rPr>
-                <w:lang w:val="pl-PL"/>
-              </w:rPr>
-              <w:t>Cache’owanie</w:t>
-            </w:r>
-            <w:proofErr w:type="spellEnd"/>
-            <w:r>
-              <w:rPr>
-                <w:lang w:val="pl-PL"/>
-              </w:rPr>
-              <w:t xml:space="preserve"> </w:t>
+            <w:r>
+              <w:rPr>
+                <w:lang w:val="pl-PL"/>
+              </w:rPr>
+              <w:t xml:space="preserve">Cache’owanie </w:t>
             </w:r>
             <w:r>
               <w:rPr>
@@ -638,15 +588,13 @@
         </w:numPr>
       </w:pPr>
       <w:r>
-        <w:t xml:space="preserve">Dodanie warstwy z </w:t>
-      </w:r>
-      <w:proofErr w:type="spellStart"/>
-      <w:r>
-        <w:t>WCF’em</w:t>
-      </w:r>
-      <w:proofErr w:type="spellEnd"/>
-      <w:r>
-        <w:t xml:space="preserve"> w mniej niż 2 osoby w tydzień(M,H)</w:t>
+        <w:t>Dodanie warstwy z WCF’em w mniej niż 2 osoby w tydzień(M,</w:t>
+      </w:r>
+      <w:r>
+        <w:t>M</w:t>
+      </w:r>
+      <w:r>
+        <w:t>)</w:t>
       </w:r>
     </w:p>
     <w:p>
@@ -685,7 +633,16 @@
         </w:numPr>
       </w:pPr>
       <w:r>
-        <w:t>Przebudowanie całego interfejsy użytkownika w mniej niż 4 osoby w tydzień(M, H)</w:t>
+        <w:t>Przebudowanie całego interfejsu</w:t>
+      </w:r>
+      <w:r>
+        <w:t xml:space="preserve"> użytkownika w mniej niż 4 osoby w tydzień(M, </w:t>
+      </w:r>
+      <w:r>
+        <w:t>M</w:t>
+      </w:r>
+      <w:r>
+        <w:t>)</w:t>
       </w:r>
     </w:p>
     <w:p>
@@ -706,7 +663,13 @@
         <w:t xml:space="preserve"> dni</w:t>
       </w:r>
       <w:r>
-        <w:t>(M,H)</w:t>
+        <w:t>(M,</w:t>
+      </w:r>
+      <w:r>
+        <w:t>M</w:t>
+      </w:r>
+      <w:r>
+        <w:t>)</w:t>
       </w:r>
     </w:p>
     <w:p>
@@ -748,7 +711,15 @@
         <w:t>Dostępność do serwisu w dowolnym miejscu</w:t>
       </w:r>
       <w:r>
-        <w:t>(H, M)</w:t>
+        <w:t>(</w:t>
+      </w:r>
+      <w:r>
+        <w:t>M</w:t>
+      </w:r>
+      <w:bookmarkStart w:id="0" w:name="_GoBack"/>
+      <w:bookmarkEnd w:id="0"/>
+      <w:r>
+        <w:t>, M)</w:t>
       </w:r>
     </w:p>
     <w:p>
@@ -987,7 +958,6 @@
               <w:t>(H, H)</w:t>
             </w:r>
           </w:p>
-          <w:p/>
         </w:tc>
       </w:tr>
       <w:tr>
@@ -1193,27 +1163,9 @@
             <w:tcW w:w="1526" w:type="dxa"/>
           </w:tcPr>
           <w:p>
-            <w:proofErr w:type="spellStart"/>
-            <w:r>
-              <w:t>Mechnizmy</w:t>
-            </w:r>
-            <w:proofErr w:type="spellEnd"/>
-            <w:r>
-              <w:t xml:space="preserve"> </w:t>
-            </w:r>
-            <w:proofErr w:type="spellStart"/>
-            <w:r>
-              <w:t>async</w:t>
-            </w:r>
-            <w:proofErr w:type="spellEnd"/>
-            <w:r>
-              <w:t>/</w:t>
-            </w:r>
-            <w:proofErr w:type="spellStart"/>
-            <w:r>
-              <w:t>await</w:t>
-            </w:r>
-            <w:proofErr w:type="spellEnd"/>
+            <w:r>
+              <w:t>Mechnizmy async/await</w:t>
+            </w:r>
           </w:p>
           <w:p/>
         </w:tc>
@@ -1253,13 +1205,8 @@
           </w:tcPr>
           <w:p>
             <w:r>
-              <w:t xml:space="preserve">ASP.NET </w:t>
-            </w:r>
-            <w:proofErr w:type="spellStart"/>
-            <w:r>
-              <w:t>Caching</w:t>
-            </w:r>
-            <w:proofErr w:type="spellEnd"/>
+              <w:t>ASP.NET Caching</w:t>
+            </w:r>
           </w:p>
         </w:tc>
         <w:tc>
@@ -1355,6 +1302,7 @@
               <w:t>Całkowite zabezpieczenie przed nieautoryzowanym odczytem haseł.</w:t>
             </w:r>
           </w:p>
+          <w:p/>
         </w:tc>
       </w:tr>
       <w:tr>
@@ -1512,13 +1460,8 @@
           <w:p>
             <w:r>
               <w:lastRenderedPageBreak/>
-              <w:t xml:space="preserve">Autoryzacja i uwierzytelnianie realizowane przez mechanizmy MS SQL i .NET </w:t>
-            </w:r>
-            <w:proofErr w:type="spellStart"/>
-            <w:r>
-              <w:t>URLAuthorization</w:t>
-            </w:r>
-            <w:proofErr w:type="spellEnd"/>
+              <w:t>Autoryzacja i uwierzytelnianie realizowane przez mechanizmy MS SQL i .NET URLAuthorization</w:t>
+            </w:r>
           </w:p>
         </w:tc>
         <w:tc>
@@ -2127,13 +2070,8 @@
           </w:tcPr>
           <w:p>
             <w:r>
-              <w:t xml:space="preserve">Autoryzacja i uwierzytelnianie realizowane przez mechanizmy MS SQL i .NET </w:t>
-            </w:r>
-            <w:proofErr w:type="spellStart"/>
-            <w:r>
-              <w:t>URLAuthorization</w:t>
-            </w:r>
-            <w:proofErr w:type="spellEnd"/>
+              <w:t>Autoryzacja i uwierzytelnianie realizowane przez mechanizmy MS SQL i .NET URLAuthorization</w:t>
+            </w:r>
           </w:p>
         </w:tc>
         <w:tc>
@@ -2272,6 +2210,7 @@
               <w:t>(H, L)</w:t>
             </w:r>
           </w:p>
+          <w:p/>
         </w:tc>
       </w:tr>
       <w:tr>
@@ -2708,13 +2647,8 @@
             </w:r>
           </w:p>
           <w:p>
-            <w:proofErr w:type="spellStart"/>
-            <w:r>
-              <w:t>Entity</w:t>
-            </w:r>
-            <w:proofErr w:type="spellEnd"/>
-            <w:r>
-              <w:t xml:space="preserve"> Framework</w:t>
+            <w:r>
+              <w:t>Entity Framework</w:t>
             </w:r>
           </w:p>
         </w:tc>
@@ -3076,6 +3010,7 @@
     </w:p>
     <w:p>
       <w:r>
+        <w:lastRenderedPageBreak/>
         <w:t>NR2</w:t>
       </w:r>
       <w:r>
@@ -3093,7 +3028,6 @@
     </w:p>
     <w:p>
       <w:r>
-        <w:lastRenderedPageBreak/>
         <w:t>NR3: Przekazanie odpowiedzialności za kluczowe dane(numery i hasła do kont bankowych) ludziom, którzy mają w tym temacie dużo większe doświadczenie.</w:t>
       </w:r>
     </w:p>
@@ -3150,10 +3084,7 @@
         <w:t>S3: Możliwość uzależnienia się od rozwiązań jednego dostawcy (brak alternatywy w razie awarii).</w:t>
       </w:r>
     </w:p>
-    <w:p>
-      <w:bookmarkStart w:id="0" w:name="_GoBack"/>
-      <w:bookmarkEnd w:id="0"/>
-    </w:p>
+    <w:p/>
     <w:p>
       <w:r>
         <w:t>T1:</w:t>

</xml_diff>